<commit_message>
Updated todo doc and
Also changed countdown so once it hits 5 seconds it turns red.
Also added a beep sound for when the clock hits zero.
</commit_message>
<xml_diff>
--- a/Countdown TODO.docx
+++ b/Countdown TODO.docx
@@ -54,6 +54,70 @@
     <w:p>
       <w:pPr>
         <w:pStyle w:val="ListParagraph"/>
+        <w:rPr>
+          <w:color w:val="FF0000"/>
+        </w:rPr>
+      </w:pPr>
+      <w:r>
+        <w:rPr>
+          <w:color w:val="FF0000"/>
+        </w:rPr>
+        <w:t xml:space="preserve">[TJY] Mark, </w:t>
+      </w:r>
+      <w:proofErr w:type="spellStart"/>
+      <w:r>
+        <w:rPr>
+          <w:color w:val="FF0000"/>
+        </w:rPr>
+        <w:t>Stackpanel</w:t>
+      </w:r>
+      <w:proofErr w:type="spellEnd"/>
+      <w:r>
+        <w:rPr>
+          <w:color w:val="FF0000"/>
+        </w:rPr>
+        <w:t xml:space="preserve"> is not the answer here.  The </w:t>
+      </w:r>
+      <w:proofErr w:type="spellStart"/>
+      <w:r>
+        <w:rPr>
+          <w:color w:val="FF0000"/>
+        </w:rPr>
+        <w:t>timespanpicker</w:t>
+      </w:r>
+      <w:proofErr w:type="spellEnd"/>
+      <w:r>
+        <w:rPr>
+          <w:color w:val="FF0000"/>
+        </w:rPr>
+        <w:t xml:space="preserve"> is simply a control you add to your XAML.  Then when the user clicks on it a NEW page opens with the 3 buttons and the 2 app bar icons (accept/cancel).  You get all that for free.  There has to be some Title property to set but I </w:t>
+      </w:r>
+      <w:proofErr w:type="spellStart"/>
+      <w:r>
+        <w:rPr>
+          <w:color w:val="FF0000"/>
+        </w:rPr>
+        <w:t>can not</w:t>
+      </w:r>
+      <w:proofErr w:type="spellEnd"/>
+      <w:r>
+        <w:rPr>
+          <w:color w:val="FF0000"/>
+        </w:rPr>
+        <w:t xml:space="preserve"> find it and I have spent 1-2 hours on this.  Looking to have it say “Choose Duration”…</w:t>
+      </w:r>
+    </w:p>
+    <w:p>
+      <w:pPr>
+        <w:pStyle w:val="ListParagraph"/>
+        <w:rPr>
+          <w:color w:val="FF0000"/>
+        </w:rPr>
+      </w:pPr>
+    </w:p>
+    <w:p>
+      <w:pPr>
+        <w:pStyle w:val="ListParagraph"/>
         <w:numPr>
           <w:ilvl w:val="0"/>
           <w:numId w:val="1"/>
@@ -66,6 +130,137 @@
     <w:p>
       <w:pPr>
         <w:pStyle w:val="ListParagraph"/>
+        <w:rPr>
+          <w:color w:val="FF0000"/>
+        </w:rPr>
+      </w:pPr>
+      <w:r>
+        <w:rPr>
+          <w:color w:val="FF0000"/>
+        </w:rPr>
+        <w:t>[</w:t>
+      </w:r>
+      <w:r>
+        <w:rPr>
+          <w:color w:val="FF0000"/>
+        </w:rPr>
+        <w:t>TJY] Mark,</w:t>
+      </w:r>
+      <w:r>
+        <w:rPr>
+          <w:color w:val="FF0000"/>
+        </w:rPr>
+        <w:t xml:space="preserve"> Not sure if this is threading…I tried as a test putting a long sleep in once if gets to zero, that did not help….once the message box shows up you still see 00:00:01 in the background….</w:t>
+      </w:r>
+      <w:r>
+        <w:rPr>
+          <w:color w:val="FF0000"/>
+        </w:rPr>
+        <w:t xml:space="preserve">I think what is happening is the value is not updating until the </w:t>
+      </w:r>
+      <w:proofErr w:type="spellStart"/>
+      <w:r>
+        <w:rPr>
+          <w:color w:val="FF0000"/>
+        </w:rPr>
+        <w:t>timer_click</w:t>
+      </w:r>
+      <w:proofErr w:type="spellEnd"/>
+      <w:r>
+        <w:rPr>
+          <w:color w:val="FF0000"/>
+        </w:rPr>
+        <w:t xml:space="preserve"> event finishes…</w:t>
+      </w:r>
+      <w:r>
+        <w:rPr>
+          <w:color w:val="FF0000"/>
+        </w:rPr>
+        <w:t xml:space="preserve">Not sure </w:t>
+      </w:r>
+      <w:proofErr w:type="spellStart"/>
+      <w:r>
+        <w:rPr>
+          <w:color w:val="FF0000"/>
+        </w:rPr>
+        <w:t>thoug</w:t>
+      </w:r>
+      <w:proofErr w:type="spellEnd"/>
+      <w:r>
+        <w:rPr>
+          <w:color w:val="FF0000"/>
+        </w:rPr>
+        <w:t>.</w:t>
+      </w:r>
+    </w:p>
+    <w:p>
+      <w:pPr>
+        <w:autoSpaceDE w:val="0"/>
+        <w:autoSpaceDN w:val="0"/>
+        <w:adjustRightInd w:val="0"/>
+        <w:spacing w:after="0" w:line="240" w:lineRule="auto"/>
+        <w:ind w:left="720"/>
+        <w:rPr>
+          <w:rFonts w:ascii="Consolas" w:hAnsi="Consolas" w:cs="Consolas"/>
+          <w:color w:val="000000"/>
+          <w:sz w:val="19"/>
+          <w:szCs w:val="19"/>
+          <w:highlight w:val="white"/>
+        </w:rPr>
+      </w:pPr>
+      <w:r>
+        <w:rPr>
+          <w:color w:val="FF0000"/>
+        </w:rPr>
+        <w:t xml:space="preserve">I also tried wrapping the entire </w:t>
+      </w:r>
+      <w:proofErr w:type="spellStart"/>
+      <w:r>
+        <w:rPr>
+          <w:color w:val="FF0000"/>
+        </w:rPr>
+        <w:t>timer_click</w:t>
+      </w:r>
+      <w:proofErr w:type="spellEnd"/>
+      <w:r>
+        <w:rPr>
+          <w:color w:val="FF0000"/>
+        </w:rPr>
+        <w:t xml:space="preserve"> code in </w:t>
+      </w:r>
+      <w:proofErr w:type="spellStart"/>
+      <w:r>
+        <w:rPr>
+          <w:color w:val="FF0000"/>
+        </w:rPr>
+        <w:t>Dispatcher.BeginInvoke</w:t>
+      </w:r>
+      <w:proofErr w:type="spellEnd"/>
+      <w:r>
+        <w:rPr>
+          <w:color w:val="FF0000"/>
+        </w:rPr>
+        <w:t xml:space="preserve"> and that did not help. </w:t>
+      </w:r>
+    </w:p>
+    <w:p>
+      <w:pPr>
+        <w:pStyle w:val="ListParagraph"/>
+      </w:pPr>
+      <w:r>
+        <w:rPr>
+          <w:rFonts w:ascii="Consolas" w:hAnsi="Consolas" w:cs="Consolas"/>
+          <w:color w:val="000000"/>
+          <w:sz w:val="19"/>
+          <w:szCs w:val="19"/>
+          <w:highlight w:val="white"/>
+        </w:rPr>
+        <w:t xml:space="preserve">            {</w:t>
+      </w:r>
+    </w:p>
+    <w:p>
+      <w:pPr>
+        <w:pStyle w:val="ListParagraph"/>
         <w:numPr>
           <w:ilvl w:val="0"/>
           <w:numId w:val="1"/>
@@ -86,16 +281,327 @@
     <w:p>
       <w:pPr>
         <w:pStyle w:val="ListParagraph"/>
+        <w:rPr>
+          <w:color w:val="FF0000"/>
+        </w:rPr>
+      </w:pPr>
+      <w:r>
+        <w:rPr>
+          <w:color w:val="FF0000"/>
+        </w:rPr>
+        <w:t>[</w:t>
+      </w:r>
+      <w:r>
+        <w:rPr>
+          <w:color w:val="FF0000"/>
+        </w:rPr>
+        <w:t>TJY] Mark,</w:t>
+      </w:r>
+      <w:r>
+        <w:rPr>
+          <w:color w:val="FF0000"/>
+        </w:rPr>
+        <w:t xml:space="preserve"> tried setting the height and no luck.  I think it may have to do with the grid/row sizes.  Not sure though.</w:t>
+      </w:r>
+    </w:p>
+    <w:p>
+      <w:pPr>
+        <w:pStyle w:val="ListParagraph"/>
+      </w:pPr>
+    </w:p>
+    <w:p>
+      <w:pPr>
+        <w:pStyle w:val="ListParagraph"/>
         <w:numPr>
           <w:ilvl w:val="0"/>
           <w:numId w:val="1"/>
         </w:numPr>
-      </w:pPr>
-      <w:r>
+        <w:rPr>
+          <w:strike/>
+        </w:rPr>
+      </w:pPr>
+      <w:r>
+        <w:rPr>
+          <w:strike/>
+        </w:rPr>
         <w:t>Should we have a different sound when the timer goes off?  Right now it is just one sound for when it gets to 5 seconds and same sound when it gets to 0.</w:t>
       </w:r>
+    </w:p>
+    <w:p>
+      <w:pPr>
+        <w:pStyle w:val="ListParagraph"/>
+        <w:rPr>
+          <w:strike/>
+          <w:color w:val="FF0000"/>
+        </w:rPr>
+      </w:pPr>
+      <w:r>
+        <w:rPr>
+          <w:strike/>
+          <w:color w:val="FF0000"/>
+        </w:rPr>
+        <w:t>[TJY]</w:t>
+      </w:r>
+      <w:r>
+        <w:rPr>
+          <w:strike/>
+          <w:color w:val="FF0000"/>
+        </w:rPr>
+        <w:t xml:space="preserve"> All set.</w:t>
+      </w:r>
+    </w:p>
+    <w:p>
+      <w:pPr>
+        <w:pStyle w:val="ListParagraph"/>
+        <w:rPr>
+          <w:strike/>
+        </w:rPr>
+      </w:pPr>
+    </w:p>
+    <w:p>
+      <w:pPr>
+        <w:pStyle w:val="ListParagraph"/>
+        <w:numPr>
+          <w:ilvl w:val="0"/>
+          <w:numId w:val="1"/>
+        </w:numPr>
+      </w:pPr>
+      <w:r>
+        <w:t xml:space="preserve">Should we have the time blink when it gets to below 5 seconds?  Right now I simply change the color to red once it gets to 5 seconds…For blinking I think I need to add a </w:t>
+      </w:r>
+      <w:proofErr w:type="spellStart"/>
+      <w:r>
+        <w:t>storboard</w:t>
+      </w:r>
+      <w:proofErr w:type="spellEnd"/>
+      <w:r>
+        <w:t>…played with this and could not get it to work.</w:t>
+      </w:r>
+      <w:r>
+        <w:t xml:space="preserve">  If you are ok with it and do not want to investigate further then we can simply keep it as turning red once it gets to 5 seconds and no blinking.</w:t>
+      </w:r>
+    </w:p>
+    <w:p>
+      <w:pPr>
+        <w:pStyle w:val="ListParagraph"/>
+      </w:pPr>
+    </w:p>
+    <w:p>
+      <w:pPr>
+        <w:pStyle w:val="ListParagraph"/>
+        <w:numPr>
+          <w:ilvl w:val="0"/>
+          <w:numId w:val="1"/>
+        </w:numPr>
+      </w:pPr>
+      <w:r>
+        <w:t xml:space="preserve">In </w:t>
+      </w:r>
+      <w:proofErr w:type="spellStart"/>
+      <w:r>
+        <w:t>ResetCountdown</w:t>
+      </w:r>
+      <w:proofErr w:type="spellEnd"/>
+      <w:r>
+        <w:t xml:space="preserve"> method on the </w:t>
+      </w:r>
+      <w:proofErr w:type="spellStart"/>
+      <w:r>
+        <w:t>countdownusercontrol</w:t>
+      </w:r>
+      <w:proofErr w:type="spellEnd"/>
+      <w:r>
+        <w:t xml:space="preserve"> I have this line of code:</w:t>
+      </w:r>
+    </w:p>
+    <w:p>
+      <w:pPr>
+        <w:pStyle w:val="ListParagraph"/>
+        <w:rPr>
+          <w:rFonts w:ascii="Consolas" w:hAnsi="Consolas" w:cs="Consolas"/>
+          <w:color w:val="000000"/>
+          <w:sz w:val="19"/>
+          <w:szCs w:val="19"/>
+        </w:rPr>
+      </w:pPr>
+      <w:proofErr w:type="spellStart"/>
+      <w:r>
+        <w:rPr>
+          <w:rFonts w:ascii="Consolas" w:hAnsi="Consolas" w:cs="Consolas"/>
+          <w:color w:val="000000"/>
+          <w:sz w:val="19"/>
+          <w:szCs w:val="19"/>
+          <w:highlight w:val="white"/>
+        </w:rPr>
+        <w:t>CountdownTextBlock.Foreground</w:t>
+      </w:r>
+      <w:proofErr w:type="spellEnd"/>
+      <w:r>
+        <w:rPr>
+          <w:rFonts w:ascii="Consolas" w:hAnsi="Consolas" w:cs="Consolas"/>
+          <w:color w:val="000000"/>
+          <w:sz w:val="19"/>
+          <w:szCs w:val="19"/>
+          <w:highlight w:val="white"/>
+        </w:rPr>
+        <w:t xml:space="preserve"> = </w:t>
+      </w:r>
+      <w:r>
+        <w:rPr>
+          <w:rFonts w:ascii="Consolas" w:hAnsi="Consolas" w:cs="Consolas"/>
+          <w:color w:val="0000FF"/>
+          <w:sz w:val="19"/>
+          <w:szCs w:val="19"/>
+          <w:highlight w:val="white"/>
+        </w:rPr>
+        <w:t>new</w:t>
+      </w:r>
+      <w:r>
+        <w:rPr>
+          <w:rFonts w:ascii="Consolas" w:hAnsi="Consolas" w:cs="Consolas"/>
+          <w:color w:val="000000"/>
+          <w:sz w:val="19"/>
+          <w:szCs w:val="19"/>
+          <w:highlight w:val="white"/>
+        </w:rPr>
+        <w:t xml:space="preserve"> </w:t>
+      </w:r>
+      <w:proofErr w:type="spellStart"/>
+      <w:proofErr w:type="gramStart"/>
+      <w:r>
+        <w:rPr>
+          <w:rFonts w:ascii="Consolas" w:hAnsi="Consolas" w:cs="Consolas"/>
+          <w:color w:val="2B91AF"/>
+          <w:sz w:val="19"/>
+          <w:szCs w:val="19"/>
+          <w:highlight w:val="white"/>
+        </w:rPr>
+        <w:t>SolidColorBrush</w:t>
+      </w:r>
+      <w:proofErr w:type="spellEnd"/>
+      <w:r>
+        <w:rPr>
+          <w:rFonts w:ascii="Consolas" w:hAnsi="Consolas" w:cs="Consolas"/>
+          <w:color w:val="000000"/>
+          <w:sz w:val="19"/>
+          <w:szCs w:val="19"/>
+          <w:highlight w:val="white"/>
+        </w:rPr>
+        <w:t>(</w:t>
+      </w:r>
+      <w:proofErr w:type="spellStart"/>
+      <w:proofErr w:type="gramEnd"/>
+      <w:r>
+        <w:rPr>
+          <w:rFonts w:ascii="Consolas" w:hAnsi="Consolas" w:cs="Consolas"/>
+          <w:color w:val="2B91AF"/>
+          <w:sz w:val="19"/>
+          <w:szCs w:val="19"/>
+          <w:highlight w:val="white"/>
+        </w:rPr>
+        <w:t>Colors</w:t>
+      </w:r>
+      <w:r>
+        <w:rPr>
+          <w:rFonts w:ascii="Consolas" w:hAnsi="Consolas" w:cs="Consolas"/>
+          <w:color w:val="000000"/>
+          <w:sz w:val="19"/>
+          <w:szCs w:val="19"/>
+          <w:highlight w:val="white"/>
+        </w:rPr>
+        <w:t>.Green</w:t>
+      </w:r>
+      <w:proofErr w:type="spellEnd"/>
+      <w:r>
+        <w:rPr>
+          <w:rFonts w:ascii="Consolas" w:hAnsi="Consolas" w:cs="Consolas"/>
+          <w:color w:val="000000"/>
+          <w:sz w:val="19"/>
+          <w:szCs w:val="19"/>
+          <w:highlight w:val="white"/>
+        </w:rPr>
+        <w:t>);</w:t>
+      </w:r>
+    </w:p>
+    <w:p>
+      <w:pPr>
+        <w:pStyle w:val="ListParagraph"/>
+        <w:rPr>
+          <w:rFonts w:ascii="Consolas" w:hAnsi="Consolas" w:cs="Consolas"/>
+          <w:color w:val="000000"/>
+          <w:sz w:val="19"/>
+          <w:szCs w:val="19"/>
+        </w:rPr>
+      </w:pPr>
+    </w:p>
+    <w:p>
+      <w:pPr>
+        <w:pStyle w:val="ListParagraph"/>
+      </w:pPr>
+      <w:r>
+        <w:t xml:space="preserve">What I really want is to set this to </w:t>
+      </w:r>
+      <w:proofErr w:type="spellStart"/>
+      <w:r>
+        <w:t>LimeGreen</w:t>
+      </w:r>
+      <w:proofErr w:type="spellEnd"/>
+      <w:r>
+        <w:t xml:space="preserve"> as this is what the XAML code sets it </w:t>
+      </w:r>
+      <w:proofErr w:type="gramStart"/>
+      <w:r>
+        <w:t>to</w:t>
+      </w:r>
+      <w:proofErr w:type="gramEnd"/>
+      <w:r>
+        <w:t xml:space="preserve"> initially. The problem is </w:t>
+      </w:r>
+      <w:proofErr w:type="spellStart"/>
+      <w:r>
+        <w:t>LimeGreen</w:t>
+      </w:r>
+      <w:proofErr w:type="spellEnd"/>
+      <w:r>
+        <w:t xml:space="preserve"> is not an option here, BUT when I googled Media colors it is listed.</w:t>
+      </w:r>
+    </w:p>
+    <w:p>
+      <w:pPr>
+        <w:pStyle w:val="ListParagraph"/>
+      </w:pPr>
+      <w:hyperlink r:id="rId5" w:history="1">
+        <w:r>
+          <w:rPr>
+            <w:rStyle w:val="Hyperlink"/>
+          </w:rPr>
+          <w:t>http://msdn.microsoft.com/en-us/library/system.windows.media.colors.aspx</w:t>
+        </w:r>
+      </w:hyperlink>
+    </w:p>
+    <w:p>
+      <w:pPr>
+        <w:pStyle w:val="ListParagraph"/>
+      </w:pPr>
       <w:bookmarkStart w:id="0" w:name="_GoBack"/>
       <w:bookmarkEnd w:id="0"/>
+    </w:p>
+    <w:p>
+      <w:pPr>
+        <w:pStyle w:val="ListParagraph"/>
+        <w:numPr>
+          <w:ilvl w:val="0"/>
+          <w:numId w:val="1"/>
+        </w:numPr>
+      </w:pPr>
+      <w:r>
+        <w:t>Do we want to change one of our search words to be “countdown”?  If so, not sure what this means to the update.</w:t>
+      </w:r>
+    </w:p>
+    <w:p>
+      <w:pPr>
+        <w:pStyle w:val="ListParagraph"/>
+      </w:pPr>
     </w:p>
     <w:sectPr>
       <w:pgSz w:w="12240" w:h="15840"/>
@@ -112,7 +618,7 @@
   <w:abstractNum w:abstractNumId="0">
     <w:nsid w:val="578149B2"/>
     <w:multiLevelType w:val="hybridMultilevel"/>
-    <w:tmpl w:val="AB427386"/>
+    <w:tmpl w:val="A9BAC6A8"/>
     <w:lvl w:ilvl="0" w:tplc="0409000F">
       <w:start w:val="1"/>
       <w:numFmt w:val="decimal"/>
@@ -633,6 +1139,17 @@
       <w:contextualSpacing/>
     </w:pPr>
   </w:style>
+  <w:style w:type="character" w:styleId="Hyperlink">
+    <w:name w:val="Hyperlink"/>
+    <w:basedOn w:val="DefaultParagraphFont"/>
+    <w:uiPriority w:val="99"/>
+    <w:unhideWhenUsed/>
+    <w:rsid w:val="000D51AA"/>
+    <w:rPr>
+      <w:color w:val="0563C1" w:themeColor="hyperlink"/>
+      <w:u w:val="single"/>
+    </w:rPr>
+  </w:style>
 </w:styles>
 </file>
 

</xml_diff>